<commit_message>
stand up bones of mini project 2
</commit_message>
<xml_diff>
--- a/fundamentals/module-9-javaExceptionHandling/MiniProject2_mshofner83/Project2_APA_Design&Analysis.docx
+++ b/fundamentals/module-9-javaExceptionHandling/MiniProject2_mshofner83/Project2_APA_Design&Analysis.docx
@@ -27,8 +27,6 @@
           <w:u w:val="single"/>
         </w:rPr>
       </w:pPr>
-      <w:bookmarkStart w:id="0" w:name="_GoBack"/>
-      <w:bookmarkEnd w:id="0"/>
     </w:p>
     <w:p>
       <w:pPr>
@@ -527,6 +525,806 @@
     <w:p>
       <w:pPr>
         <w:spacing w:line="480" w:lineRule="auto"/>
+        <w:rPr>
+          <w:rFonts w:ascii="Times New Roman" w:eastAsia="Times New Roman" w:hAnsi="Times New Roman" w:cs="Times New Roman"/>
+        </w:rPr>
+      </w:pPr>
+      <w:r>
+        <w:rPr>
+          <w:rFonts w:ascii="Times New Roman" w:eastAsia="Times New Roman" w:hAnsi="Times New Roman" w:cs="Times New Roman"/>
+        </w:rPr>
+        <w:t>-------------------------------------------------------------------</w:t>
+      </w:r>
+    </w:p>
+    <w:p>
+      <w:pPr>
+        <w:rPr>
+          <w:rFonts w:ascii="Times New Roman" w:eastAsia="Times New Roman" w:hAnsi="Times New Roman" w:cs="Times New Roman"/>
+        </w:rPr>
+      </w:pPr>
+      <w:r>
+        <w:rPr>
+          <w:rFonts w:ascii="Times New Roman" w:eastAsia="Times New Roman" w:hAnsi="Times New Roman" w:cs="Times New Roman"/>
+        </w:rPr>
+        <w:t xml:space="preserve">1) </w:t>
+      </w:r>
+      <w:r>
+        <w:rPr>
+          <w:rFonts w:ascii="Times New Roman" w:eastAsia="Times New Roman" w:hAnsi="Times New Roman" w:cs="Times New Roman"/>
+        </w:rPr>
+        <w:t xml:space="preserve">Include a UML class diagram of your solution. Be sure to show the important associations between classes. The diagram should be pasted into a .docx or a .pdf file. </w:t>
+      </w:r>
+    </w:p>
+    <w:p>
+      <w:pPr>
+        <w:rPr>
+          <w:rFonts w:ascii="Times New Roman" w:eastAsia="Times New Roman" w:hAnsi="Times New Roman" w:cs="Times New Roman"/>
+        </w:rPr>
+      </w:pPr>
+    </w:p>
+    <w:p>
+      <w:pPr>
+        <w:rPr>
+          <w:rFonts w:ascii="Times New Roman" w:eastAsia="Times New Roman" w:hAnsi="Times New Roman" w:cs="Times New Roman"/>
+        </w:rPr>
+      </w:pPr>
+      <w:r>
+        <w:rPr>
+          <w:rFonts w:ascii="Times New Roman" w:eastAsia="Times New Roman" w:hAnsi="Times New Roman" w:cs="Times New Roman"/>
+        </w:rPr>
+        <w:t>2)</w:t>
+      </w:r>
+      <w:r>
+        <w:rPr>
+          <w:rFonts w:ascii="Times New Roman" w:eastAsia="Times New Roman" w:hAnsi="Times New Roman" w:cs="Times New Roman"/>
+        </w:rPr>
+        <w:t xml:space="preserve"> What alternative design approaches were conside</w:t>
+      </w:r>
+      <w:r>
+        <w:rPr>
+          <w:rFonts w:ascii="Times New Roman" w:eastAsia="Times New Roman" w:hAnsi="Times New Roman" w:cs="Times New Roman"/>
+        </w:rPr>
+        <w:t>red and why were they rejected?</w:t>
+      </w:r>
+    </w:p>
+    <w:p>
+      <w:pPr>
+        <w:rPr>
+          <w:rFonts w:ascii="Times New Roman" w:eastAsia="Times New Roman" w:hAnsi="Times New Roman" w:cs="Times New Roman"/>
+        </w:rPr>
+      </w:pPr>
+    </w:p>
+    <w:p>
+      <w:pPr>
+        <w:rPr>
+          <w:rFonts w:ascii="Times New Roman" w:eastAsia="Times New Roman" w:hAnsi="Times New Roman" w:cs="Times New Roman"/>
+        </w:rPr>
+      </w:pPr>
+    </w:p>
+    <w:p>
+      <w:pPr>
+        <w:rPr>
+          <w:rFonts w:ascii="Times New Roman" w:eastAsia="Times New Roman" w:hAnsi="Times New Roman" w:cs="Times New Roman"/>
+        </w:rPr>
+      </w:pPr>
+    </w:p>
+    <w:p>
+      <w:pPr>
+        <w:rPr>
+          <w:rFonts w:ascii="Times New Roman" w:eastAsia="Times New Roman" w:hAnsi="Times New Roman" w:cs="Times New Roman"/>
+        </w:rPr>
+      </w:pPr>
+    </w:p>
+    <w:p>
+      <w:pPr>
+        <w:rPr>
+          <w:rFonts w:ascii="Times New Roman" w:eastAsia="Times New Roman" w:hAnsi="Times New Roman" w:cs="Times New Roman"/>
+        </w:rPr>
+      </w:pPr>
+    </w:p>
+    <w:p>
+      <w:pPr>
+        <w:rPr>
+          <w:rFonts w:ascii="Times New Roman" w:eastAsia="Times New Roman" w:hAnsi="Times New Roman" w:cs="Times New Roman"/>
+        </w:rPr>
+      </w:pPr>
+    </w:p>
+    <w:p>
+      <w:pPr>
+        <w:rPr>
+          <w:rFonts w:ascii="Times New Roman" w:eastAsia="Times New Roman" w:hAnsi="Times New Roman" w:cs="Times New Roman"/>
+        </w:rPr>
+      </w:pPr>
+    </w:p>
+    <w:p>
+      <w:pPr>
+        <w:rPr>
+          <w:rFonts w:ascii="Times New Roman" w:eastAsia="Times New Roman" w:hAnsi="Times New Roman" w:cs="Times New Roman"/>
+        </w:rPr>
+      </w:pPr>
+    </w:p>
+    <w:p>
+      <w:pPr>
+        <w:rPr>
+          <w:rFonts w:ascii="Times New Roman" w:eastAsia="Times New Roman" w:hAnsi="Times New Roman" w:cs="Times New Roman"/>
+        </w:rPr>
+      </w:pPr>
+    </w:p>
+    <w:p>
+      <w:pPr>
+        <w:rPr>
+          <w:rFonts w:ascii="Times New Roman" w:eastAsia="Times New Roman" w:hAnsi="Times New Roman" w:cs="Times New Roman"/>
+        </w:rPr>
+      </w:pPr>
+    </w:p>
+    <w:p>
+      <w:pPr>
+        <w:rPr>
+          <w:rFonts w:ascii="Times New Roman" w:eastAsia="Times New Roman" w:hAnsi="Times New Roman" w:cs="Times New Roman"/>
+        </w:rPr>
+      </w:pPr>
+    </w:p>
+    <w:p>
+      <w:pPr>
+        <w:rPr>
+          <w:rFonts w:ascii="Times New Roman" w:eastAsia="Times New Roman" w:hAnsi="Times New Roman" w:cs="Times New Roman"/>
+        </w:rPr>
+      </w:pPr>
+    </w:p>
+    <w:p>
+      <w:pPr>
+        <w:rPr>
+          <w:rFonts w:ascii="Times New Roman" w:eastAsia="Times New Roman" w:hAnsi="Times New Roman" w:cs="Times New Roman"/>
+        </w:rPr>
+      </w:pPr>
+    </w:p>
+    <w:p>
+      <w:pPr>
+        <w:rPr>
+          <w:rFonts w:ascii="Times New Roman" w:eastAsia="Times New Roman" w:hAnsi="Times New Roman" w:cs="Times New Roman"/>
+        </w:rPr>
+      </w:pPr>
+    </w:p>
+    <w:p>
+      <w:pPr>
+        <w:rPr>
+          <w:rFonts w:ascii="Times New Roman" w:eastAsia="Times New Roman" w:hAnsi="Times New Roman" w:cs="Times New Roman"/>
+        </w:rPr>
+      </w:pPr>
+    </w:p>
+    <w:p>
+      <w:pPr>
+        <w:rPr>
+          <w:rFonts w:ascii="Times New Roman" w:eastAsia="Times New Roman" w:hAnsi="Times New Roman" w:cs="Times New Roman"/>
+        </w:rPr>
+      </w:pPr>
+    </w:p>
+    <w:p>
+      <w:pPr>
+        <w:rPr>
+          <w:rFonts w:ascii="Times New Roman" w:eastAsia="Times New Roman" w:hAnsi="Times New Roman" w:cs="Times New Roman"/>
+        </w:rPr>
+      </w:pPr>
+    </w:p>
+    <w:p>
+      <w:pPr>
+        <w:rPr>
+          <w:rFonts w:ascii="Times New Roman" w:eastAsia="Times New Roman" w:hAnsi="Times New Roman" w:cs="Times New Roman"/>
+        </w:rPr>
+      </w:pPr>
+    </w:p>
+    <w:p>
+      <w:pPr>
+        <w:rPr>
+          <w:rFonts w:ascii="Times New Roman" w:eastAsia="Times New Roman" w:hAnsi="Times New Roman" w:cs="Times New Roman"/>
+        </w:rPr>
+      </w:pPr>
+      <w:r>
+        <w:rPr>
+          <w:rFonts w:ascii="Times New Roman" w:eastAsia="Times New Roman" w:hAnsi="Times New Roman" w:cs="Times New Roman"/>
+        </w:rPr>
+        <w:t xml:space="preserve">Each public class must be contained in a separate Java source file. </w:t>
+      </w:r>
+    </w:p>
+    <w:p>
+      <w:pPr>
+        <w:rPr>
+          <w:rFonts w:ascii="Times New Roman" w:eastAsia="Times New Roman" w:hAnsi="Times New Roman" w:cs="Times New Roman"/>
+        </w:rPr>
+      </w:pPr>
+      <w:r>
+        <w:rPr>
+          <w:rFonts w:ascii="Times New Roman" w:eastAsia="Times New Roman" w:hAnsi="Times New Roman" w:cs="Times New Roman"/>
+        </w:rPr>
+        <w:t xml:space="preserve">Only one source file will have a main() method and this source will be named BlackjackGameSimulator.java. </w:t>
+      </w:r>
+    </w:p>
+    <w:p>
+      <w:pPr>
+        <w:rPr>
+          <w:rFonts w:ascii="Times New Roman" w:eastAsia="Times New Roman" w:hAnsi="Times New Roman" w:cs="Times New Roman"/>
+          <w:strike/>
+          <w:sz w:val="16"/>
+          <w:szCs w:val="16"/>
+        </w:rPr>
+      </w:pPr>
+      <w:r>
+        <w:rPr>
+          <w:rFonts w:ascii="Times New Roman" w:eastAsia="Times New Roman" w:hAnsi="Times New Roman" w:cs="Times New Roman"/>
+          <w:strike/>
+          <w:sz w:val="16"/>
+          <w:szCs w:val="16"/>
+        </w:rPr>
+        <w:t xml:space="preserve">Other source/class names are up to you following the guidelines specified so far in the course. </w:t>
+      </w:r>
+    </w:p>
+    <w:p>
+      <w:pPr>
+        <w:rPr>
+          <w:rFonts w:ascii="Times New Roman" w:eastAsia="Times New Roman" w:hAnsi="Times New Roman" w:cs="Times New Roman"/>
+          <w:strike/>
+          <w:sz w:val="16"/>
+          <w:szCs w:val="16"/>
+        </w:rPr>
+      </w:pPr>
+      <w:r>
+        <w:rPr>
+          <w:rFonts w:ascii="Times New Roman" w:eastAsia="Times New Roman" w:hAnsi="Times New Roman" w:cs="Times New Roman"/>
+          <w:strike/>
+          <w:sz w:val="16"/>
+          <w:szCs w:val="16"/>
+        </w:rPr>
+        <w:t xml:space="preserve">The format of the Java source must meet the general Java coding style guidelines discussed so far during the course. </w:t>
+      </w:r>
+    </w:p>
+    <w:p>
+      <w:pPr>
+        <w:ind w:firstLine="720"/>
+        <w:rPr>
+          <w:rFonts w:ascii="Times New Roman" w:eastAsia="Times New Roman" w:hAnsi="Times New Roman" w:cs="Times New Roman"/>
+          <w:strike/>
+          <w:sz w:val="16"/>
+          <w:szCs w:val="16"/>
+        </w:rPr>
+      </w:pPr>
+      <w:r>
+        <w:rPr>
+          <w:rFonts w:ascii="Times New Roman" w:eastAsia="Times New Roman" w:hAnsi="Times New Roman" w:cs="Times New Roman"/>
+          <w:strike/>
+          <w:sz w:val="16"/>
+          <w:szCs w:val="16"/>
+        </w:rPr>
+        <w:t xml:space="preserve">Pay special attention to naming guidelines, use of appropriate variable names and types, variable scope (public, private, protected, etc.), indentation, and comments. </w:t>
+      </w:r>
+    </w:p>
+    <w:p>
+      <w:pPr>
+        <w:ind w:left="720"/>
+        <w:rPr>
+          <w:rFonts w:ascii="Times New Roman" w:eastAsia="Times New Roman" w:hAnsi="Times New Roman" w:cs="Times New Roman"/>
+          <w:sz w:val="16"/>
+          <w:szCs w:val="16"/>
+        </w:rPr>
+      </w:pPr>
+      <w:r>
+        <w:rPr>
+          <w:rFonts w:ascii="Times New Roman" w:eastAsia="Times New Roman" w:hAnsi="Times New Roman" w:cs="Times New Roman"/>
+          <w:strike/>
+          <w:sz w:val="16"/>
+          <w:szCs w:val="16"/>
+        </w:rPr>
+        <w:t>Please use course office hours or contact the instructor directly if there are any coding style questions.</w:t>
+      </w:r>
+      <w:r>
+        <w:rPr>
+          <w:rFonts w:ascii="Times New Roman" w:eastAsia="Times New Roman" w:hAnsi="Times New Roman" w:cs="Times New Roman"/>
+          <w:sz w:val="16"/>
+          <w:szCs w:val="16"/>
+        </w:rPr>
+        <w:t xml:space="preserve"> </w:t>
+      </w:r>
+    </w:p>
+    <w:p>
+      <w:pPr>
+        <w:rPr>
+          <w:rFonts w:ascii="Times New Roman" w:eastAsia="Times New Roman" w:hAnsi="Times New Roman" w:cs="Times New Roman"/>
+        </w:rPr>
+      </w:pPr>
+      <w:r>
+        <w:rPr>
+          <w:rFonts w:ascii="Times New Roman" w:eastAsia="Times New Roman" w:hAnsi="Times New Roman" w:cs="Times New Roman"/>
+        </w:rPr>
+        <w:t>Classes and methods should be commented with JavaDoc-style comments (see below).</w:t>
+      </w:r>
+    </w:p>
+    <w:p>
+      <w:pPr>
+        <w:rPr>
+          <w:rFonts w:ascii="Times New Roman" w:eastAsia="Times New Roman" w:hAnsi="Times New Roman" w:cs="Times New Roman"/>
+        </w:rPr>
+      </w:pPr>
+      <w:r>
+        <w:rPr>
+          <w:rFonts w:ascii="Times New Roman" w:eastAsia="Times New Roman" w:hAnsi="Times New Roman" w:cs="Times New Roman"/>
+        </w:rPr>
+        <w:t xml:space="preserve">JavaDocs: Sources should be commented using JavaDoc-style comments for classes and methods. </w:t>
+      </w:r>
+    </w:p>
+    <w:p>
+      <w:pPr>
+        <w:rPr>
+          <w:rFonts w:ascii="Times New Roman" w:eastAsia="Times New Roman" w:hAnsi="Times New Roman" w:cs="Times New Roman"/>
+        </w:rPr>
+      </w:pPr>
+      <w:r>
+        <w:rPr>
+          <w:rFonts w:ascii="Times New Roman" w:eastAsia="Times New Roman" w:hAnsi="Times New Roman" w:cs="Times New Roman"/>
+        </w:rPr>
+        <w:t>Each class should have a short comment on what it represents and use the @author annotation.</w:t>
+      </w:r>
+    </w:p>
+    <w:p>
+      <w:pPr>
+        <w:rPr>
+          <w:rFonts w:ascii="Times New Roman" w:eastAsia="Times New Roman" w:hAnsi="Times New Roman" w:cs="Times New Roman"/>
+        </w:rPr>
+      </w:pPr>
+      <w:r>
+        <w:rPr>
+          <w:rFonts w:ascii="Times New Roman" w:eastAsia="Times New Roman" w:hAnsi="Times New Roman" w:cs="Times New Roman"/>
+        </w:rPr>
+        <w:t xml:space="preserve">Methods should have a short (usually 1 short sentence) description of what the results are of calling it. </w:t>
+      </w:r>
+    </w:p>
+    <w:p>
+      <w:pPr>
+        <w:rPr>
+          <w:rFonts w:ascii="Times New Roman" w:eastAsia="Times New Roman" w:hAnsi="Times New Roman" w:cs="Times New Roman"/>
+        </w:rPr>
+      </w:pPr>
+      <w:r>
+        <w:rPr>
+          <w:rFonts w:ascii="Times New Roman" w:eastAsia="Times New Roman" w:hAnsi="Times New Roman" w:cs="Times New Roman"/>
+        </w:rPr>
+        <w:t xml:space="preserve">Parameters and returns should be documented with the @param and @return annotations respectively with a short comment on each. </w:t>
+      </w:r>
+    </w:p>
+    <w:p>
+      <w:pPr>
+        <w:rPr>
+          <w:rFonts w:ascii="Times New Roman" w:eastAsia="Times New Roman" w:hAnsi="Times New Roman" w:cs="Times New Roman"/>
+        </w:rPr>
+      </w:pPr>
+      <w:r>
+        <w:rPr>
+          <w:rFonts w:ascii="Times New Roman" w:eastAsia="Times New Roman" w:hAnsi="Times New Roman" w:cs="Times New Roman"/>
+        </w:rPr>
+        <w:t xml:space="preserve">JavaDocs must be generated against every project Java source file. </w:t>
+      </w:r>
+    </w:p>
+    <w:p>
+      <w:pPr>
+        <w:rPr>
+          <w:rFonts w:ascii="Times New Roman" w:eastAsia="Times New Roman" w:hAnsi="Times New Roman" w:cs="Times New Roman"/>
+        </w:rPr>
+      </w:pPr>
+      <w:r>
+        <w:rPr>
+          <w:rFonts w:ascii="Times New Roman" w:eastAsia="Times New Roman" w:hAnsi="Times New Roman" w:cs="Times New Roman"/>
+        </w:rPr>
+        <w:t xml:space="preserve">They should be generated with a - private option (to document all protection-level classes) and a –d [dir] option to place the resulting files in a javadocs directory/folder at the same level as your source files. </w:t>
+      </w:r>
+    </w:p>
+    <w:p>
+      <w:pPr>
+        <w:rPr>
+          <w:rFonts w:ascii="Times New Roman" w:eastAsia="Times New Roman" w:hAnsi="Times New Roman" w:cs="Times New Roman"/>
+        </w:rPr>
+      </w:pPr>
+      <w:r>
+        <w:rPr>
+          <w:rFonts w:ascii="Times New Roman" w:eastAsia="Times New Roman" w:hAnsi="Times New Roman" w:cs="Times New Roman"/>
+        </w:rPr>
+        <w:t xml:space="preserve">See the JavaDocs demonstration for more details. </w:t>
+      </w:r>
+    </w:p>
+    <w:p>
+      <w:pPr>
+        <w:rPr>
+          <w:rFonts w:ascii="Times New Roman" w:eastAsia="Times New Roman" w:hAnsi="Times New Roman" w:cs="Times New Roman"/>
+        </w:rPr>
+      </w:pPr>
+    </w:p>
+    <w:p>
+      <w:pPr>
+        <w:rPr>
+          <w:rFonts w:ascii="Times New Roman" w:eastAsia="Times New Roman" w:hAnsi="Times New Roman" w:cs="Times New Roman"/>
+        </w:rPr>
+      </w:pPr>
+    </w:p>
+    <w:p>
+      <w:pPr>
+        <w:rPr>
+          <w:rFonts w:ascii="Times New Roman" w:eastAsia="Times New Roman" w:hAnsi="Times New Roman" w:cs="Times New Roman"/>
+        </w:rPr>
+      </w:pPr>
+    </w:p>
+    <w:p>
+      <w:pPr>
+        <w:rPr>
+          <w:rFonts w:ascii="Times New Roman" w:eastAsia="Times New Roman" w:hAnsi="Times New Roman" w:cs="Times New Roman"/>
+        </w:rPr>
+      </w:pPr>
+      <w:r>
+        <w:rPr>
+          <w:rFonts w:ascii="Times New Roman" w:eastAsia="Times New Roman" w:hAnsi="Times New Roman" w:cs="Times New Roman"/>
+        </w:rPr>
+        <w:t xml:space="preserve">This project involves writing a program to simulate a blackjack card game. </w:t>
+      </w:r>
+    </w:p>
+    <w:p>
+      <w:pPr>
+        <w:rPr>
+          <w:rFonts w:ascii="Times New Roman" w:eastAsia="Times New Roman" w:hAnsi="Times New Roman" w:cs="Times New Roman"/>
+        </w:rPr>
+      </w:pPr>
+      <w:r>
+        <w:rPr>
+          <w:rFonts w:ascii="Times New Roman" w:eastAsia="Times New Roman" w:hAnsi="Times New Roman" w:cs="Times New Roman"/>
+        </w:rPr>
+        <w:t>You will use a simple console-based user interface to implement this game.</w:t>
+      </w:r>
+    </w:p>
+    <w:p>
+      <w:pPr>
+        <w:rPr>
+          <w:rFonts w:ascii="Times New Roman" w:eastAsia="Times New Roman" w:hAnsi="Times New Roman" w:cs="Times New Roman"/>
+        </w:rPr>
+      </w:pPr>
+      <w:r>
+        <w:rPr>
+          <w:rFonts w:ascii="Times New Roman" w:eastAsia="Times New Roman" w:hAnsi="Times New Roman" w:cs="Times New Roman"/>
+        </w:rPr>
+        <w:t xml:space="preserve"> A simple blackjack card game consists of a player and a dealer. </w:t>
+      </w:r>
+    </w:p>
+    <w:p>
+      <w:pPr>
+        <w:rPr>
+          <w:rFonts w:ascii="Times New Roman" w:eastAsia="Times New Roman" w:hAnsi="Times New Roman" w:cs="Times New Roman"/>
+        </w:rPr>
+      </w:pPr>
+    </w:p>
+    <w:p>
+      <w:pPr>
+        <w:rPr>
+          <w:rFonts w:ascii="Times New Roman" w:eastAsia="Times New Roman" w:hAnsi="Times New Roman" w:cs="Times New Roman"/>
+        </w:rPr>
+      </w:pPr>
+      <w:r>
+        <w:rPr>
+          <w:rFonts w:ascii="Times New Roman" w:eastAsia="Times New Roman" w:hAnsi="Times New Roman" w:cs="Times New Roman"/>
+        </w:rPr>
+        <w:t>A player is provided with a sum of money with which to play.</w:t>
+      </w:r>
+    </w:p>
+    <w:p>
+      <w:pPr>
+        <w:ind w:firstLine="720"/>
+        <w:rPr>
+          <w:rFonts w:ascii="Times New Roman" w:eastAsia="Times New Roman" w:hAnsi="Times New Roman" w:cs="Times New Roman"/>
+        </w:rPr>
+      </w:pPr>
+      <w:r>
+        <w:rPr>
+          <w:rFonts w:ascii="Times New Roman" w:eastAsia="Times New Roman" w:hAnsi="Times New Roman" w:cs="Times New Roman"/>
+        </w:rPr>
+        <w:t xml:space="preserve">A player can place a bet between $0 and the amount of money the player has. </w:t>
+      </w:r>
+    </w:p>
+    <w:p>
+      <w:pPr>
+        <w:ind w:firstLine="720"/>
+        <w:rPr>
+          <w:rFonts w:ascii="Times New Roman" w:eastAsia="Times New Roman" w:hAnsi="Times New Roman" w:cs="Times New Roman"/>
+        </w:rPr>
+      </w:pPr>
+      <w:r>
+        <w:rPr>
+          <w:rFonts w:ascii="Times New Roman" w:eastAsia="Times New Roman" w:hAnsi="Times New Roman" w:cs="Times New Roman"/>
+        </w:rPr>
+        <w:t xml:space="preserve">A player is dealt cards, called a hand. </w:t>
+      </w:r>
+    </w:p>
+    <w:p>
+      <w:pPr>
+        <w:ind w:firstLine="720"/>
+        <w:rPr>
+          <w:rFonts w:ascii="Times New Roman" w:eastAsia="Times New Roman" w:hAnsi="Times New Roman" w:cs="Times New Roman"/>
+        </w:rPr>
+      </w:pPr>
+      <w:r>
+        <w:rPr>
+          <w:rFonts w:ascii="Times New Roman" w:eastAsia="Times New Roman" w:hAnsi="Times New Roman" w:cs="Times New Roman"/>
+        </w:rPr>
+        <w:t xml:space="preserve">Each card in the hand has a point value. </w:t>
+      </w:r>
+    </w:p>
+    <w:p>
+      <w:pPr>
+        <w:ind w:firstLine="720"/>
+        <w:rPr>
+          <w:rFonts w:ascii="Times New Roman" w:eastAsia="Times New Roman" w:hAnsi="Times New Roman" w:cs="Times New Roman"/>
+        </w:rPr>
+      </w:pPr>
+      <w:r>
+        <w:rPr>
+          <w:rFonts w:ascii="Times New Roman" w:eastAsia="Times New Roman" w:hAnsi="Times New Roman" w:cs="Times New Roman"/>
+        </w:rPr>
+        <w:t xml:space="preserve">The objective of the game is to get as close to 21 points as possible without exceeding 21 points. </w:t>
+      </w:r>
+    </w:p>
+    <w:p>
+      <w:pPr>
+        <w:ind w:firstLine="720"/>
+        <w:rPr>
+          <w:rFonts w:ascii="Times New Roman" w:eastAsia="Times New Roman" w:hAnsi="Times New Roman" w:cs="Times New Roman"/>
+        </w:rPr>
+      </w:pPr>
+      <w:r>
+        <w:rPr>
+          <w:rFonts w:ascii="Times New Roman" w:eastAsia="Times New Roman" w:hAnsi="Times New Roman" w:cs="Times New Roman"/>
+        </w:rPr>
+        <w:t xml:space="preserve">A player that goes over is out of the game. </w:t>
+      </w:r>
+    </w:p>
+    <w:p>
+      <w:pPr>
+        <w:rPr>
+          <w:rFonts w:ascii="Times New Roman" w:eastAsia="Times New Roman" w:hAnsi="Times New Roman" w:cs="Times New Roman"/>
+        </w:rPr>
+      </w:pPr>
+      <w:r>
+        <w:rPr>
+          <w:rFonts w:ascii="Times New Roman" w:eastAsia="Times New Roman" w:hAnsi="Times New Roman" w:cs="Times New Roman"/>
+        </w:rPr>
+        <w:t xml:space="preserve">The dealer deals cards to itself and a player. </w:t>
+      </w:r>
+    </w:p>
+    <w:p>
+      <w:pPr>
+        <w:ind w:firstLine="720"/>
+        <w:rPr>
+          <w:rFonts w:ascii="Times New Roman" w:eastAsia="Times New Roman" w:hAnsi="Times New Roman" w:cs="Times New Roman"/>
+        </w:rPr>
+      </w:pPr>
+      <w:r>
+        <w:rPr>
+          <w:rFonts w:ascii="Times New Roman" w:eastAsia="Times New Roman" w:hAnsi="Times New Roman" w:cs="Times New Roman"/>
+        </w:rPr>
+        <w:t xml:space="preserve">The dealer must play by slightly different rules than a player, </w:t>
+      </w:r>
+    </w:p>
+    <w:p>
+      <w:pPr>
+        <w:ind w:left="720" w:firstLine="720"/>
+        <w:rPr>
+          <w:rFonts w:ascii="Times New Roman" w:eastAsia="Times New Roman" w:hAnsi="Times New Roman" w:cs="Times New Roman"/>
+        </w:rPr>
+      </w:pPr>
+      <w:r>
+        <w:rPr>
+          <w:rFonts w:ascii="Times New Roman" w:eastAsia="Times New Roman" w:hAnsi="Times New Roman" w:cs="Times New Roman"/>
+        </w:rPr>
+        <w:t>and the dealer does not place bets.</w:t>
+      </w:r>
+    </w:p>
+    <w:p>
+      <w:pPr>
+        <w:rPr>
+          <w:rFonts w:ascii="Times New Roman" w:eastAsia="Times New Roman" w:hAnsi="Times New Roman" w:cs="Times New Roman"/>
+        </w:rPr>
+      </w:pPr>
+    </w:p>
+    <w:p>
+      <w:pPr>
+        <w:rPr>
+          <w:rFonts w:ascii="Times New Roman" w:eastAsia="Times New Roman" w:hAnsi="Times New Roman" w:cs="Times New Roman"/>
+        </w:rPr>
+      </w:pPr>
+      <w:r>
+        <w:rPr>
+          <w:rFonts w:ascii="Times New Roman" w:eastAsia="Times New Roman" w:hAnsi="Times New Roman" w:cs="Times New Roman"/>
+        </w:rPr>
+        <w:t xml:space="preserve"> A game proceeds as follows: </w:t>
+      </w:r>
+    </w:p>
+    <w:p>
+      <w:pPr>
+        <w:ind w:firstLine="720"/>
+        <w:rPr>
+          <w:rFonts w:ascii="Times New Roman" w:eastAsia="Times New Roman" w:hAnsi="Times New Roman" w:cs="Times New Roman"/>
+        </w:rPr>
+      </w:pPr>
+      <w:r>
+        <w:rPr>
+          <w:rFonts w:ascii="Times New Roman" w:eastAsia="Times New Roman" w:hAnsi="Times New Roman" w:cs="Times New Roman"/>
+        </w:rPr>
+        <w:t xml:space="preserve">A player is dealt two cards face up. </w:t>
+      </w:r>
+    </w:p>
+    <w:p>
+      <w:pPr>
+        <w:ind w:firstLine="720"/>
+        <w:rPr>
+          <w:rFonts w:ascii="Times New Roman" w:eastAsia="Times New Roman" w:hAnsi="Times New Roman" w:cs="Times New Roman"/>
+        </w:rPr>
+      </w:pPr>
+      <w:r>
+        <w:rPr>
+          <w:rFonts w:ascii="Times New Roman" w:eastAsia="Times New Roman" w:hAnsi="Times New Roman" w:cs="Times New Roman"/>
+        </w:rPr>
+        <w:t xml:space="preserve">If the point total is exactly 21 the player wins immediately. </w:t>
+      </w:r>
+    </w:p>
+    <w:p>
+      <w:pPr>
+        <w:ind w:firstLine="720"/>
+        <w:rPr>
+          <w:rFonts w:ascii="Times New Roman" w:eastAsia="Times New Roman" w:hAnsi="Times New Roman" w:cs="Times New Roman"/>
+        </w:rPr>
+      </w:pPr>
+      <w:r>
+        <w:rPr>
+          <w:rFonts w:ascii="Times New Roman" w:eastAsia="Times New Roman" w:hAnsi="Times New Roman" w:cs="Times New Roman"/>
+        </w:rPr>
+        <w:t xml:space="preserve">If the total is not 21, </w:t>
+      </w:r>
+    </w:p>
+    <w:p>
+      <w:pPr>
+        <w:ind w:left="720" w:firstLine="720"/>
+        <w:rPr>
+          <w:rFonts w:ascii="Times New Roman" w:eastAsia="Times New Roman" w:hAnsi="Times New Roman" w:cs="Times New Roman"/>
+        </w:rPr>
+      </w:pPr>
+      <w:r>
+        <w:rPr>
+          <w:rFonts w:ascii="Times New Roman" w:eastAsia="Times New Roman" w:hAnsi="Times New Roman" w:cs="Times New Roman"/>
+        </w:rPr>
+        <w:t xml:space="preserve">the dealer is dealt two cards, one face up and one face down. </w:t>
+      </w:r>
+    </w:p>
+    <w:p>
+      <w:pPr>
+        <w:ind w:left="720"/>
+        <w:rPr>
+          <w:rFonts w:ascii="Times New Roman" w:eastAsia="Times New Roman" w:hAnsi="Times New Roman" w:cs="Times New Roman"/>
+        </w:rPr>
+      </w:pPr>
+      <w:r>
+        <w:rPr>
+          <w:rFonts w:ascii="Times New Roman" w:eastAsia="Times New Roman" w:hAnsi="Times New Roman" w:cs="Times New Roman"/>
+        </w:rPr>
+        <w:t xml:space="preserve">A player then determines whether to ask the dealer for another card (called a “hit”) or to “stay” with his/her current hand. </w:t>
+      </w:r>
+      <w:bookmarkStart w:id="0" w:name="_GoBack"/>
+      <w:bookmarkEnd w:id="0"/>
+    </w:p>
+    <w:p>
+      <w:pPr>
+        <w:ind w:left="720"/>
+        <w:rPr>
+          <w:rFonts w:ascii="Times New Roman" w:eastAsia="Times New Roman" w:hAnsi="Times New Roman" w:cs="Times New Roman"/>
+        </w:rPr>
+      </w:pPr>
+      <w:r>
+        <w:rPr>
+          <w:rFonts w:ascii="Times New Roman" w:eastAsia="Times New Roman" w:hAnsi="Times New Roman" w:cs="Times New Roman"/>
+        </w:rPr>
+        <w:t xml:space="preserve">A player may ask for several “hits.” </w:t>
+      </w:r>
+    </w:p>
+    <w:p>
+      <w:pPr>
+        <w:ind w:left="720"/>
+        <w:rPr>
+          <w:rFonts w:ascii="Times New Roman" w:eastAsia="Times New Roman" w:hAnsi="Times New Roman" w:cs="Times New Roman"/>
+        </w:rPr>
+      </w:pPr>
+      <w:r>
+        <w:rPr>
+          <w:rFonts w:ascii="Times New Roman" w:eastAsia="Times New Roman" w:hAnsi="Times New Roman" w:cs="Times New Roman"/>
+        </w:rPr>
+        <w:t xml:space="preserve">When a player decides to “stay” the dealer begins to play. </w:t>
+      </w:r>
+    </w:p>
+    <w:p>
+      <w:pPr>
+        <w:ind w:left="720"/>
+        <w:rPr>
+          <w:rFonts w:ascii="Times New Roman" w:eastAsia="Times New Roman" w:hAnsi="Times New Roman" w:cs="Times New Roman"/>
+        </w:rPr>
+      </w:pPr>
+      <w:r>
+        <w:rPr>
+          <w:rFonts w:ascii="Times New Roman" w:eastAsia="Times New Roman" w:hAnsi="Times New Roman" w:cs="Times New Roman"/>
+        </w:rPr>
+        <w:t xml:space="preserve">If the dealer has 21 it immediately wins the game. </w:t>
+      </w:r>
+    </w:p>
+    <w:p>
+      <w:pPr>
+        <w:ind w:left="720"/>
+        <w:rPr>
+          <w:rFonts w:ascii="Times New Roman" w:eastAsia="Times New Roman" w:hAnsi="Times New Roman" w:cs="Times New Roman"/>
+        </w:rPr>
+      </w:pPr>
+      <w:r>
+        <w:rPr>
+          <w:rFonts w:ascii="Times New Roman" w:eastAsia="Times New Roman" w:hAnsi="Times New Roman" w:cs="Times New Roman"/>
+        </w:rPr>
+        <w:t xml:space="preserve">Otherwise, the dealer must take “hits” until the total points in its hand is 17 or over, at which point the dealer must “stay.” </w:t>
+      </w:r>
+    </w:p>
+    <w:p>
+      <w:pPr>
+        <w:ind w:left="720"/>
+        <w:rPr>
+          <w:rFonts w:ascii="Times New Roman" w:eastAsia="Times New Roman" w:hAnsi="Times New Roman" w:cs="Times New Roman"/>
+        </w:rPr>
+      </w:pPr>
+      <w:r>
+        <w:rPr>
+          <w:rFonts w:ascii="Times New Roman" w:eastAsia="Times New Roman" w:hAnsi="Times New Roman" w:cs="Times New Roman"/>
+        </w:rPr>
+        <w:t xml:space="preserve">If the dealer goes over 21 while taking “hits” the game is over and the player wins. </w:t>
+      </w:r>
+    </w:p>
+    <w:p>
+      <w:pPr>
+        <w:ind w:left="720"/>
+        <w:rPr>
+          <w:rFonts w:ascii="Times New Roman" w:eastAsia="Times New Roman" w:hAnsi="Times New Roman" w:cs="Times New Roman"/>
+        </w:rPr>
+      </w:pPr>
+      <w:r>
+        <w:rPr>
+          <w:rFonts w:ascii="Times New Roman" w:eastAsia="Times New Roman" w:hAnsi="Times New Roman" w:cs="Times New Roman"/>
+        </w:rPr>
+        <w:t xml:space="preserve">If the dealer’s points total exactly 21, the dealer wins immediately. </w:t>
+      </w:r>
+    </w:p>
+    <w:p>
+      <w:pPr>
+        <w:ind w:left="720"/>
+        <w:rPr>
+          <w:rFonts w:ascii="Times New Roman" w:eastAsia="Times New Roman" w:hAnsi="Times New Roman" w:cs="Times New Roman"/>
+        </w:rPr>
+      </w:pPr>
+      <w:r>
+        <w:rPr>
+          <w:rFonts w:ascii="Times New Roman" w:eastAsia="Times New Roman" w:hAnsi="Times New Roman" w:cs="Times New Roman"/>
+        </w:rPr>
+        <w:t xml:space="preserve">When the dealer and player have finished playing their hands, the one with the highest point total is the winner. </w:t>
+      </w:r>
+    </w:p>
+    <w:p>
+      <w:pPr>
+        <w:ind w:left="720"/>
+        <w:rPr>
+          <w:rFonts w:ascii="Times New Roman" w:eastAsia="Times New Roman" w:hAnsi="Times New Roman" w:cs="Times New Roman"/>
+        </w:rPr>
+      </w:pPr>
+      <w:r>
+        <w:rPr>
+          <w:rFonts w:ascii="Times New Roman" w:eastAsia="Times New Roman" w:hAnsi="Times New Roman" w:cs="Times New Roman"/>
+        </w:rPr>
+        <w:t xml:space="preserve">Play is repeated until the player decides to quit or runs out of money to bet. </w:t>
+      </w:r>
+    </w:p>
+    <w:p>
+      <w:pPr>
         <w:rPr>
           <w:rFonts w:ascii="Times New Roman" w:eastAsia="Times New Roman" w:hAnsi="Times New Roman" w:cs="Times New Roman"/>
         </w:rPr>
@@ -753,7 +1551,7 @@
         <w:rStyle w:val="PageNumber"/>
         <w:noProof/>
       </w:rPr>
-      <w:t>2</w:t>
+      <w:t>4</w:t>
     </w:r>
     <w:r>
       <w:rPr>

</xml_diff>